<commit_message>
fix(convert): 保留 Markdown 空行与换行到 Word
修复关键词列表等场景下，Markdown 多行文本在导出 Word 后被合并为一段的问题，保证版式与源文档一致。\n\n主要变更点：\n1. 转换参数升级为 gfm+raw_attribute+hard_line_breaks，保留单行换行。\n2. 新增 Markdown 空行预处理，将空行转换为 openxml 空段落，确保 Word 中可见空白行。\n3. 增加 fenced code 边界保护，避免对代码块内部空行做替换。\n4. 补充转换器测试与空行保留测试，覆盖参数拼装与空行行为。\n\n"细节做到位，结果自然会说话。"\n\n涉及文件 (Files Changed):\n- internal/convert/pandoc.go: 实现空行预处理与 reader 参数调整，保留换行和空段落。\n- internal/convert/pandoc_test.go: 更新 reader 参数断言并新增空行预处理输入断言。\n- internal/convert/pandoc_more_test.go: 新增空行保留与代码块边界测试。\n- internal/convert/templates/default-reference.docx: 同步默认模板更新。
</commit_message>
<xml_diff>
--- a/internal/convert/templates/default-reference.docx
+++ b/internal/convert/templates/default-reference.docx
@@ -5,9 +5,7 @@
     <w:p>
       <w:pPr>
         <w:rPr>
-          <w:rStyle w:val="KeywordHighlight"/>
           <w:rFonts w:hint="eastAsia"/>
-          <w:shd w:val="clear" w:color="auto" w:fill="auto"/>
         </w:rPr>
       </w:pPr>
     </w:p>
@@ -19,91 +17,6 @@
     </w:sectPr>
   </w:body>
 </w:document>
-</file>
-
-<file path=word/numbering.xml><?xml version="1.0" encoding="utf-8"?>
-<w:numbering xmlns:wpc="http://schemas.microsoft.com/office/word/2010/wordprocessingCanvas" xmlns:cx="http://schemas.microsoft.com/office/drawing/2014/chartex" xmlns:cx1="http://schemas.microsoft.com/office/drawing/2015/9/8/chartex" xmlns:cx2="http://schemas.microsoft.com/office/drawing/2015/10/21/chartex" xmlns:cx3="http://schemas.microsoft.com/office/drawing/2016/5/9/chartex" xmlns:cx4="http://schemas.microsoft.com/office/drawing/2016/5/10/chartex" xmlns:cx5="http://schemas.microsoft.com/office/drawing/2016/5/11/chartex" xmlns:cx6="http://schemas.microsoft.com/office/drawing/2016/5/12/chartex" xmlns:cx7="http://schemas.microsoft.com/office/drawing/2016/5/13/chartex" xmlns:cx8="http://schemas.microsoft.com/office/drawing/2016/5/14/chartex" xmlns:mc="http://schemas.openxmlformats.org/markup-compatibility/2006" xmlns:aink="http://schemas.microsoft.com/office/drawing/2016/ink" xmlns:am3d="http://schemas.microsoft.com/office/drawing/2017/model3d" xmlns:o="urn:schemas-microsoft-com:office:office" xmlns:oel="http://schemas.microsoft.com/office/2019/extlst" xmlns:r="http://schemas.openxmlformats.org/officeDocument/2006/relationships" xmlns:m="http://schemas.openxmlformats.org/officeDocument/2006/math" xmlns:v="urn:schemas-microsoft-com:vml" xmlns:wp14="http://schemas.microsoft.com/office/word/2010/wordprocessingDrawing" xmlns:wp="http://schemas.openxmlformats.org/drawingml/2006/wordprocessingDrawing" xmlns:w10="urn:schemas-microsoft-com:office:word" xmlns:w="http://schemas.openxmlformats.org/wordprocessingml/2006/main" xmlns:w14="http://schemas.microsoft.com/office/word/2010/wordml" xmlns:w15="http://schemas.microsoft.com/office/word/2012/wordml" xmlns:w16cex="http://schemas.microsoft.com/office/word/2018/wordml/cex" xmlns:w16cid="http://schemas.microsoft.com/office/word/2016/wordml/cid" xmlns:w16="http://schemas.microsoft.com/office/word/2018/wordml" xmlns:w16du="http://schemas.microsoft.com/office/word/2023/wordml/word16du" xmlns:w16sdtdh="http://schemas.microsoft.com/office/word/2020/wordml/sdtdatahash" xmlns:w16sdtfl="http://schemas.microsoft.com/office/word/2024/wordml/sdtformatlock" xmlns:w16se="http://schemas.microsoft.com/office/word/2015/wordml/symex" xmlns:wpg="http://schemas.microsoft.com/office/word/2010/wordprocessingGroup" xmlns:wpi="http://schemas.microsoft.com/office/word/2010/wordprocessingInk" xmlns:wne="http://schemas.microsoft.com/office/word/2006/wordml" xmlns:wps="http://schemas.microsoft.com/office/word/2010/wordprocessingShape" mc:Ignorable="w14 w15 w16se w16cid w16 w16cex w16sdtdh w16sdtfl w16du wp14">
-  <w:abstractNum w:abstractNumId="0" w15:restartNumberingAfterBreak="0">
-    <w:nsid w:val="0000A990"/>
-    <w:multiLevelType w:val="multilevel"/>
-    <w:tmpl w:val="BABA0470"/>
-    <w:lvl w:ilvl="0">
-      <w:numFmt w:val="bullet"/>
-      <w:lvlText w:val=" "/>
-      <w:lvlJc w:val="left"/>
-      <w:pPr>
-        <w:ind w:left="720" w:hanging="360"/>
-      </w:pPr>
-    </w:lvl>
-    <w:lvl w:ilvl="1">
-      <w:numFmt w:val="bullet"/>
-      <w:lvlText w:val=" "/>
-      <w:lvlJc w:val="left"/>
-      <w:pPr>
-        <w:ind w:left="1440" w:hanging="360"/>
-      </w:pPr>
-    </w:lvl>
-    <w:lvl w:ilvl="2">
-      <w:numFmt w:val="bullet"/>
-      <w:lvlText w:val=" "/>
-      <w:lvlJc w:val="left"/>
-      <w:pPr>
-        <w:ind w:left="2160" w:hanging="360"/>
-      </w:pPr>
-    </w:lvl>
-    <w:lvl w:ilvl="3">
-      <w:numFmt w:val="bullet"/>
-      <w:lvlText w:val=" "/>
-      <w:lvlJc w:val="left"/>
-      <w:pPr>
-        <w:ind w:left="2880" w:hanging="360"/>
-      </w:pPr>
-    </w:lvl>
-    <w:lvl w:ilvl="4">
-      <w:numFmt w:val="bullet"/>
-      <w:lvlText w:val=" "/>
-      <w:lvlJc w:val="left"/>
-      <w:pPr>
-        <w:ind w:left="3600" w:hanging="360"/>
-      </w:pPr>
-    </w:lvl>
-    <w:lvl w:ilvl="5">
-      <w:numFmt w:val="bullet"/>
-      <w:lvlText w:val=" "/>
-      <w:lvlJc w:val="left"/>
-      <w:pPr>
-        <w:ind w:left="4320" w:hanging="360"/>
-      </w:pPr>
-    </w:lvl>
-    <w:lvl w:ilvl="6">
-      <w:numFmt w:val="bullet"/>
-      <w:lvlText w:val=" "/>
-      <w:lvlJc w:val="left"/>
-      <w:pPr>
-        <w:ind w:left="5040" w:hanging="360"/>
-      </w:pPr>
-    </w:lvl>
-    <w:lvl w:ilvl="7">
-      <w:numFmt w:val="bullet"/>
-      <w:lvlText w:val=" "/>
-      <w:lvlJc w:val="left"/>
-      <w:pPr>
-        <w:ind w:left="5760" w:hanging="360"/>
-      </w:pPr>
-    </w:lvl>
-    <w:lvl w:ilvl="8">
-      <w:numFmt w:val="bullet"/>
-      <w:lvlText w:val=" "/>
-      <w:lvlJc w:val="left"/>
-      <w:pPr>
-        <w:ind w:left="6480" w:hanging="360"/>
-      </w:pPr>
-    </w:lvl>
-  </w:abstractNum>
-  <w:num w:numId="1" w16cid:durableId="952590267">
-    <w:abstractNumId w:val="0"/>
-  </w:num>
-</w:numbering>
 </file>
 
 <file path=word/styles.xml><?xml version="1.0" encoding="utf-8"?>
@@ -513,18 +426,15 @@
     <w:link w:val="10"/>
     <w:uiPriority w:val="9"/>
     <w:qFormat/>
-    <w:rsid w:val="00FD3B01"/>
+    <w:rsid w:val="002E36B3"/>
     <w:pPr>
       <w:keepNext/>
       <w:keepLines/>
-      <w:spacing w:before="480" w:after="80" w:line="480" w:lineRule="auto"/>
-      <w:jc w:val="left"/>
+      <w:spacing w:before="480" w:after="80"/>
       <w:outlineLvl w:val="0"/>
     </w:pPr>
     <w:rPr>
       <w:rFonts w:asciiTheme="majorHAnsi" w:eastAsiaTheme="majorEastAsia" w:hAnsiTheme="majorHAnsi" w:cstheme="majorBidi"/>
-      <w:b/>
-      <w:color w:val="000000" w:themeColor="text1"/>
       <w:sz w:val="48"/>
       <w:szCs w:val="48"/>
     </w:rPr>
@@ -535,10 +445,9 @@
     <w:next w:val="a"/>
     <w:link w:val="20"/>
     <w:uiPriority w:val="9"/>
-    <w:semiHidden/>
     <w:unhideWhenUsed/>
     <w:qFormat/>
-    <w:rsid w:val="00CC79D2"/>
+    <w:rsid w:val="002E36B3"/>
     <w:pPr>
       <w:keepNext/>
       <w:keepLines/>
@@ -547,7 +456,6 @@
     </w:pPr>
     <w:rPr>
       <w:rFonts w:asciiTheme="majorHAnsi" w:eastAsiaTheme="majorEastAsia" w:hAnsiTheme="majorHAnsi" w:cstheme="majorBidi"/>
-      <w:color w:val="0F4761" w:themeColor="accent1" w:themeShade="BF"/>
       <w:sz w:val="40"/>
       <w:szCs w:val="40"/>
     </w:rPr>
@@ -558,10 +466,9 @@
     <w:next w:val="a"/>
     <w:link w:val="30"/>
     <w:uiPriority w:val="9"/>
-    <w:semiHidden/>
     <w:unhideWhenUsed/>
     <w:qFormat/>
-    <w:rsid w:val="00CC79D2"/>
+    <w:rsid w:val="002E36B3"/>
     <w:pPr>
       <w:keepNext/>
       <w:keepLines/>
@@ -570,7 +477,6 @@
     </w:pPr>
     <w:rPr>
       <w:rFonts w:asciiTheme="majorHAnsi" w:eastAsiaTheme="majorEastAsia" w:hAnsiTheme="majorHAnsi" w:cstheme="majorBidi"/>
-      <w:color w:val="0F4761" w:themeColor="accent1" w:themeShade="BF"/>
       <w:sz w:val="32"/>
       <w:szCs w:val="32"/>
     </w:rPr>
@@ -584,7 +490,7 @@
     <w:semiHidden/>
     <w:unhideWhenUsed/>
     <w:qFormat/>
-    <w:rsid w:val="00CC79D2"/>
+    <w:rsid w:val="002E36B3"/>
     <w:pPr>
       <w:keepNext/>
       <w:keepLines/>
@@ -593,7 +499,6 @@
     </w:pPr>
     <w:rPr>
       <w:rFonts w:cstheme="majorBidi"/>
-      <w:color w:val="0F4761" w:themeColor="accent1" w:themeShade="BF"/>
       <w:sz w:val="28"/>
       <w:szCs w:val="28"/>
     </w:rPr>
@@ -607,7 +512,7 @@
     <w:semiHidden/>
     <w:unhideWhenUsed/>
     <w:qFormat/>
-    <w:rsid w:val="00CC79D2"/>
+    <w:rsid w:val="002E36B3"/>
     <w:pPr>
       <w:keepNext/>
       <w:keepLines/>
@@ -629,7 +534,7 @@
     <w:semiHidden/>
     <w:unhideWhenUsed/>
     <w:qFormat/>
-    <w:rsid w:val="00CC79D2"/>
+    <w:rsid w:val="002E36B3"/>
     <w:pPr>
       <w:keepNext/>
       <w:keepLines/>
@@ -652,7 +557,7 @@
     <w:semiHidden/>
     <w:unhideWhenUsed/>
     <w:qFormat/>
-    <w:rsid w:val="00CC79D2"/>
+    <w:rsid w:val="002E36B3"/>
     <w:pPr>
       <w:keepNext/>
       <w:keepLines/>
@@ -675,7 +580,7 @@
     <w:semiHidden/>
     <w:unhideWhenUsed/>
     <w:qFormat/>
-    <w:rsid w:val="00CC79D2"/>
+    <w:rsid w:val="002E36B3"/>
     <w:pPr>
       <w:keepNext/>
       <w:keepLines/>
@@ -695,7 +600,7 @@
     <w:semiHidden/>
     <w:unhideWhenUsed/>
     <w:qFormat/>
-    <w:rsid w:val="00CC79D2"/>
+    <w:rsid w:val="002E36B3"/>
     <w:pPr>
       <w:keepNext/>
       <w:keepLines/>
@@ -738,11 +643,9 @@
     <w:basedOn w:val="a0"/>
     <w:link w:val="1"/>
     <w:uiPriority w:val="9"/>
-    <w:rsid w:val="00FD3B01"/>
+    <w:rsid w:val="002E36B3"/>
     <w:rPr>
       <w:rFonts w:asciiTheme="majorHAnsi" w:eastAsiaTheme="majorEastAsia" w:hAnsiTheme="majorHAnsi" w:cstheme="majorBidi"/>
-      <w:b/>
-      <w:color w:val="000000" w:themeColor="text1"/>
       <w:sz w:val="48"/>
       <w:szCs w:val="48"/>
     </w:rPr>
@@ -752,11 +655,9 @@
     <w:basedOn w:val="a0"/>
     <w:link w:val="2"/>
     <w:uiPriority w:val="9"/>
-    <w:semiHidden/>
-    <w:rsid w:val="00CC79D2"/>
+    <w:rsid w:val="002E36B3"/>
     <w:rPr>
       <w:rFonts w:asciiTheme="majorHAnsi" w:eastAsiaTheme="majorEastAsia" w:hAnsiTheme="majorHAnsi" w:cstheme="majorBidi"/>
-      <w:color w:val="0F4761" w:themeColor="accent1" w:themeShade="BF"/>
       <w:sz w:val="40"/>
       <w:szCs w:val="40"/>
     </w:rPr>
@@ -766,11 +667,9 @@
     <w:basedOn w:val="a0"/>
     <w:link w:val="3"/>
     <w:uiPriority w:val="9"/>
-    <w:semiHidden/>
-    <w:rsid w:val="00CC79D2"/>
+    <w:rsid w:val="002E36B3"/>
     <w:rPr>
       <w:rFonts w:asciiTheme="majorHAnsi" w:eastAsiaTheme="majorEastAsia" w:hAnsiTheme="majorHAnsi" w:cstheme="majorBidi"/>
-      <w:color w:val="0F4761" w:themeColor="accent1" w:themeShade="BF"/>
       <w:sz w:val="32"/>
       <w:szCs w:val="32"/>
     </w:rPr>
@@ -781,10 +680,9 @@
     <w:link w:val="4"/>
     <w:uiPriority w:val="9"/>
     <w:semiHidden/>
-    <w:rsid w:val="00CC79D2"/>
+    <w:rsid w:val="002E36B3"/>
     <w:rPr>
       <w:rFonts w:cstheme="majorBidi"/>
-      <w:color w:val="0F4761" w:themeColor="accent1" w:themeShade="BF"/>
       <w:sz w:val="28"/>
       <w:szCs w:val="28"/>
     </w:rPr>
@@ -795,7 +693,7 @@
     <w:link w:val="5"/>
     <w:uiPriority w:val="9"/>
     <w:semiHidden/>
-    <w:rsid w:val="00CC79D2"/>
+    <w:rsid w:val="002E36B3"/>
     <w:rPr>
       <w:rFonts w:cstheme="majorBidi"/>
       <w:color w:val="0F4761" w:themeColor="accent1" w:themeShade="BF"/>
@@ -808,7 +706,7 @@
     <w:link w:val="6"/>
     <w:uiPriority w:val="9"/>
     <w:semiHidden/>
-    <w:rsid w:val="00CC79D2"/>
+    <w:rsid w:val="002E36B3"/>
     <w:rPr>
       <w:rFonts w:cstheme="majorBidi"/>
       <w:b/>
@@ -822,7 +720,7 @@
     <w:link w:val="7"/>
     <w:uiPriority w:val="9"/>
     <w:semiHidden/>
-    <w:rsid w:val="00CC79D2"/>
+    <w:rsid w:val="002E36B3"/>
     <w:rPr>
       <w:rFonts w:cstheme="majorBidi"/>
       <w:b/>
@@ -836,7 +734,7 @@
     <w:link w:val="8"/>
     <w:uiPriority w:val="9"/>
     <w:semiHidden/>
-    <w:rsid w:val="00CC79D2"/>
+    <w:rsid w:val="002E36B3"/>
     <w:rPr>
       <w:rFonts w:cstheme="majorBidi"/>
       <w:color w:val="595959" w:themeColor="text1" w:themeTint="A6"/>
@@ -848,7 +746,7 @@
     <w:link w:val="9"/>
     <w:uiPriority w:val="9"/>
     <w:semiHidden/>
-    <w:rsid w:val="00CC79D2"/>
+    <w:rsid w:val="002E36B3"/>
     <w:rPr>
       <w:rFonts w:eastAsiaTheme="majorEastAsia" w:cstheme="majorBidi"/>
       <w:color w:val="595959" w:themeColor="text1" w:themeTint="A6"/>
@@ -861,7 +759,7 @@
     <w:link w:val="a4"/>
     <w:uiPriority w:val="10"/>
     <w:qFormat/>
-    <w:rsid w:val="00CC79D2"/>
+    <w:rsid w:val="002E36B3"/>
     <w:pPr>
       <w:spacing w:after="80"/>
       <w:contextualSpacing/>
@@ -880,7 +778,7 @@
     <w:basedOn w:val="a0"/>
     <w:link w:val="a3"/>
     <w:uiPriority w:val="10"/>
-    <w:rsid w:val="00CC79D2"/>
+    <w:rsid w:val="002E36B3"/>
     <w:rPr>
       <w:rFonts w:asciiTheme="majorHAnsi" w:eastAsiaTheme="majorEastAsia" w:hAnsiTheme="majorHAnsi" w:cstheme="majorBidi"/>
       <w:spacing w:val="-10"/>
@@ -896,7 +794,7 @@
     <w:link w:val="a6"/>
     <w:uiPriority w:val="11"/>
     <w:qFormat/>
-    <w:rsid w:val="00CC79D2"/>
+    <w:rsid w:val="002E36B3"/>
     <w:pPr>
       <w:numPr>
         <w:ilvl w:val="1"/>
@@ -917,7 +815,7 @@
     <w:basedOn w:val="a0"/>
     <w:link w:val="a5"/>
     <w:uiPriority w:val="11"/>
-    <w:rsid w:val="00CC79D2"/>
+    <w:rsid w:val="002E36B3"/>
     <w:rPr>
       <w:rFonts w:asciiTheme="majorHAnsi" w:eastAsiaTheme="majorEastAsia" w:hAnsiTheme="majorHAnsi" w:cstheme="majorBidi"/>
       <w:color w:val="595959" w:themeColor="text1" w:themeTint="A6"/>
@@ -933,7 +831,7 @@
     <w:link w:val="a8"/>
     <w:uiPriority w:val="29"/>
     <w:qFormat/>
-    <w:rsid w:val="00CC79D2"/>
+    <w:rsid w:val="002E36B3"/>
     <w:pPr>
       <w:spacing w:before="160" w:after="160"/>
       <w:jc w:val="center"/>
@@ -949,7 +847,7 @@
     <w:basedOn w:val="a0"/>
     <w:link w:val="a7"/>
     <w:uiPriority w:val="29"/>
-    <w:rsid w:val="00CC79D2"/>
+    <w:rsid w:val="002E36B3"/>
     <w:rPr>
       <w:i/>
       <w:iCs/>
@@ -961,7 +859,7 @@
     <w:basedOn w:val="a"/>
     <w:uiPriority w:val="34"/>
     <w:qFormat/>
-    <w:rsid w:val="00CC79D2"/>
+    <w:rsid w:val="002E36B3"/>
     <w:pPr>
       <w:ind w:left="720"/>
       <w:contextualSpacing/>
@@ -972,7 +870,7 @@
     <w:basedOn w:val="a0"/>
     <w:uiPriority w:val="21"/>
     <w:qFormat/>
-    <w:rsid w:val="00CC79D2"/>
+    <w:rsid w:val="002E36B3"/>
     <w:rPr>
       <w:i/>
       <w:iCs/>
@@ -986,7 +884,7 @@
     <w:link w:val="ac"/>
     <w:uiPriority w:val="30"/>
     <w:qFormat/>
-    <w:rsid w:val="00CC79D2"/>
+    <w:rsid w:val="002E36B3"/>
     <w:pPr>
       <w:pBdr>
         <w:top w:val="single" w:sz="4" w:space="10" w:color="0F4761" w:themeColor="accent1" w:themeShade="BF"/>
@@ -1007,7 +905,7 @@
     <w:basedOn w:val="a0"/>
     <w:link w:val="ab"/>
     <w:uiPriority w:val="30"/>
-    <w:rsid w:val="00CC79D2"/>
+    <w:rsid w:val="002E36B3"/>
     <w:rPr>
       <w:i/>
       <w:iCs/>
@@ -1019,7 +917,7 @@
     <w:basedOn w:val="a0"/>
     <w:uiPriority w:val="32"/>
     <w:qFormat/>
-    <w:rsid w:val="00CC79D2"/>
+    <w:rsid w:val="002E36B3"/>
     <w:rPr>
       <w:b/>
       <w:bCs/>
@@ -1028,213 +926,15 @@
       <w:spacing w:val="5"/>
     </w:rPr>
   </w:style>
-  <w:style w:type="paragraph" w:customStyle="1" w:styleId="SourceCode">
-    <w:name w:val="Source Code"/>
-    <w:pPr>
-      <w:wordWrap w:val="0"/>
-    </w:pPr>
-  </w:style>
-  <w:style w:type="character" w:customStyle="1" w:styleId="KeywordTok">
-    <w:name w:val="KeywordTok"/>
-    <w:rPr>
-      <w:b/>
-      <w:color w:val="007020"/>
-    </w:rPr>
-  </w:style>
-  <w:style w:type="character" w:customStyle="1" w:styleId="DataTypeTok">
-    <w:name w:val="DataTypeTok"/>
-    <w:rPr>
-      <w:color w:val="902000"/>
-    </w:rPr>
-  </w:style>
-  <w:style w:type="character" w:customStyle="1" w:styleId="DecValTok">
-    <w:name w:val="DecValTok"/>
-    <w:rPr>
-      <w:color w:val="40A070"/>
-    </w:rPr>
-  </w:style>
-  <w:style w:type="character" w:customStyle="1" w:styleId="BaseNTok">
-    <w:name w:val="BaseNTok"/>
-    <w:rPr>
-      <w:color w:val="40A070"/>
-    </w:rPr>
-  </w:style>
-  <w:style w:type="character" w:customStyle="1" w:styleId="FloatTok">
-    <w:name w:val="FloatTok"/>
-    <w:rPr>
-      <w:color w:val="40A070"/>
-    </w:rPr>
-  </w:style>
-  <w:style w:type="character" w:customStyle="1" w:styleId="ConstantTok">
-    <w:name w:val="ConstantTok"/>
-    <w:rPr>
-      <w:color w:val="880000"/>
-    </w:rPr>
-  </w:style>
-  <w:style w:type="character" w:customStyle="1" w:styleId="CharTok">
-    <w:name w:val="CharTok"/>
-    <w:rPr>
-      <w:color w:val="4070A0"/>
-    </w:rPr>
-  </w:style>
-  <w:style w:type="character" w:customStyle="1" w:styleId="SpecialCharTok">
-    <w:name w:val="SpecialCharTok"/>
-    <w:rPr>
-      <w:color w:val="4070A0"/>
-    </w:rPr>
-  </w:style>
-  <w:style w:type="character" w:customStyle="1" w:styleId="StringTok">
-    <w:name w:val="StringTok"/>
-    <w:rPr>
-      <w:color w:val="4070A0"/>
-    </w:rPr>
-  </w:style>
-  <w:style w:type="character" w:customStyle="1" w:styleId="VerbatimStringTok">
-    <w:name w:val="VerbatimStringTok"/>
-    <w:rPr>
-      <w:color w:val="4070A0"/>
-    </w:rPr>
-  </w:style>
-  <w:style w:type="character" w:customStyle="1" w:styleId="SpecialStringTok">
-    <w:name w:val="SpecialStringTok"/>
-    <w:rPr>
-      <w:color w:val="BB6688"/>
-    </w:rPr>
-  </w:style>
-  <w:style w:type="character" w:customStyle="1" w:styleId="ImportTok">
-    <w:name w:val="ImportTok"/>
-    <w:rPr>
-      <w:b/>
-      <w:color w:val="008000"/>
-    </w:rPr>
-  </w:style>
-  <w:style w:type="character" w:customStyle="1" w:styleId="CommentTok">
-    <w:name w:val="CommentTok"/>
-    <w:rPr>
-      <w:i/>
-      <w:color w:val="60A0B0"/>
-    </w:rPr>
-  </w:style>
-  <w:style w:type="character" w:customStyle="1" w:styleId="DocumentationTok">
-    <w:name w:val="DocumentationTok"/>
-    <w:rPr>
-      <w:i/>
-      <w:color w:val="BA2121"/>
-    </w:rPr>
-  </w:style>
-  <w:style w:type="character" w:customStyle="1" w:styleId="AnnotationTok">
-    <w:name w:val="AnnotationTok"/>
-    <w:rPr>
-      <w:b/>
-      <w:i/>
-      <w:color w:val="60A0B0"/>
-    </w:rPr>
-  </w:style>
-  <w:style w:type="character" w:customStyle="1" w:styleId="CommentVarTok">
-    <w:name w:val="CommentVarTok"/>
-    <w:rPr>
-      <w:b/>
-      <w:i/>
-      <w:color w:val="60A0B0"/>
-    </w:rPr>
-  </w:style>
-  <w:style w:type="character" w:customStyle="1" w:styleId="OtherTok">
-    <w:name w:val="OtherTok"/>
-    <w:rPr>
-      <w:color w:val="007020"/>
-    </w:rPr>
-  </w:style>
-  <w:style w:type="character" w:customStyle="1" w:styleId="FunctionTok">
-    <w:name w:val="FunctionTok"/>
-    <w:rPr>
-      <w:color w:val="06287E"/>
-    </w:rPr>
-  </w:style>
-  <w:style w:type="character" w:customStyle="1" w:styleId="VariableTok">
-    <w:name w:val="VariableTok"/>
-    <w:rPr>
-      <w:color w:val="19177C"/>
-    </w:rPr>
-  </w:style>
-  <w:style w:type="character" w:customStyle="1" w:styleId="ControlFlowTok">
-    <w:name w:val="ControlFlowTok"/>
-    <w:rPr>
-      <w:b/>
-      <w:color w:val="007020"/>
-    </w:rPr>
-  </w:style>
-  <w:style w:type="character" w:customStyle="1" w:styleId="OperatorTok">
-    <w:name w:val="OperatorTok"/>
-    <w:rPr>
-      <w:color w:val="666666"/>
-    </w:rPr>
-  </w:style>
-  <w:style w:type="character" w:customStyle="1" w:styleId="BuiltInTok">
-    <w:name w:val="BuiltInTok"/>
-    <w:rPr>
-      <w:color w:val="008000"/>
-    </w:rPr>
-  </w:style>
-  <w:style w:type="character" w:customStyle="1" w:styleId="ExtensionTok">
-    <w:name w:val="ExtensionTok"/>
-  </w:style>
-  <w:style w:type="character" w:customStyle="1" w:styleId="PreprocessorTok">
-    <w:name w:val="PreprocessorTok"/>
-    <w:rPr>
-      <w:color w:val="BC7A00"/>
-    </w:rPr>
-  </w:style>
-  <w:style w:type="character" w:customStyle="1" w:styleId="AttributeTok">
-    <w:name w:val="AttributeTok"/>
-    <w:rPr>
-      <w:color w:val="7D9029"/>
-    </w:rPr>
-  </w:style>
-  <w:style w:type="character" w:customStyle="1" w:styleId="RegionMarkerTok">
-    <w:name w:val="RegionMarkerTok"/>
-  </w:style>
-  <w:style w:type="character" w:customStyle="1" w:styleId="InformationTok">
-    <w:name w:val="InformationTok"/>
-    <w:rPr>
-      <w:b/>
-      <w:i/>
-      <w:color w:val="60A0B0"/>
-    </w:rPr>
-  </w:style>
-  <w:style w:type="character" w:customStyle="1" w:styleId="WarningTok">
-    <w:name w:val="WarningTok"/>
-    <w:rPr>
-      <w:b/>
-      <w:i/>
-      <w:color w:val="60A0B0"/>
-    </w:rPr>
-  </w:style>
-  <w:style w:type="character" w:customStyle="1" w:styleId="AlertTok">
-    <w:name w:val="AlertTok"/>
-    <w:rPr>
-      <w:b/>
-      <w:color w:val="FF0000"/>
-    </w:rPr>
-  </w:style>
-  <w:style w:type="character" w:customStyle="1" w:styleId="ErrorTok">
-    <w:name w:val="ErrorTok"/>
-    <w:rPr>
-      <w:b/>
-      <w:color w:val="FF0000"/>
-    </w:rPr>
-  </w:style>
-  <w:style w:type="character" w:customStyle="1" w:styleId="NormalTok">
-    <w:name w:val="NormalTok"/>
-  </w:style>
   <w:style w:type="character" w:customStyle="1" w:styleId="KeywordHighlight">
     <w:name w:val="KeywordHighlight"/>
     <w:basedOn w:val="a0"/>
     <w:uiPriority w:val="1"/>
     <w:qFormat/>
-    <w:rsid w:val="00915E85"/>
+    <w:rsid w:val="002E36B3"/>
     <w:rPr>
       <w:bdr w:val="none" w:sz="0" w:space="0" w:color="auto"/>
-      <w:shd w:val="clear" w:color="auto" w:fill="E97132" w:themeFill="accent2"/>
+      <w:shd w:val="clear" w:color="auto" w:fill="FFFF00"/>
     </w:rPr>
   </w:style>
 </w:styles>

</xml_diff>